<commit_message>
doc: Fase 4 correcao caso de testes
</commit_message>
<xml_diff>
--- a/PFC_Doc_2022/ApêndiceJ-CasosdeTestes/CasosdeTesteseHistórico.docx
+++ b/PFC_Doc_2022/ApêndiceJ-CasosdeTestes/CasosdeTesteseHistórico.docx
@@ -1634,36 +1634,37 @@
           <w:p>
             <w:pPr>
               <w:pStyle w:val="PargrafodaLista"/>
-              <w:numPr>
-                <w:ilvl w:val="0"/>
-                <w:numId w:val="17"/>
-              </w:numPr>
-              <w:spacing w:line="240" w:lineRule="auto"/>
+              <w:spacing w:line="240" w:lineRule="auto"/>
+              <w:ind w:left="0"/>
             </w:pPr>
             <w:r>
               <w:t>E-mail de acesso: admin@mail.com</w:t>
             </w:r>
-            <w:r>
-              <w:t>;</w:t>
-            </w:r>
           </w:p>
           <w:p>
             <w:pPr>
               <w:pStyle w:val="PargrafodaLista"/>
-              <w:numPr>
-                <w:ilvl w:val="0"/>
-                <w:numId w:val="17"/>
-              </w:numPr>
-              <w:spacing w:line="240" w:lineRule="auto"/>
+              <w:spacing w:line="240" w:lineRule="auto"/>
+              <w:ind w:left="0"/>
             </w:pPr>
             <w:r>
               <w:t xml:space="preserve">Senha de acesso: </w:t>
             </w:r>
-            <w:proofErr w:type="spellStart"/>
-            <w:r>
-              <w:t>admindeupet</w:t>
-            </w:r>
-            <w:proofErr w:type="spellEnd"/>
+            <w:r>
+              <w:t>Ad</w:t>
+            </w:r>
+            <w:r>
+              <w:t>min</w:t>
+            </w:r>
+            <w:r>
+              <w:t>@</w:t>
+            </w:r>
+            <w:r>
+              <w:t>deupet</w:t>
+            </w:r>
+            <w:r>
+              <w:t>123</w:t>
+            </w:r>
             <w:r>
               <w:t>.</w:t>
             </w:r>
@@ -1704,11 +1705,8 @@
           <w:p>
             <w:pPr>
               <w:pStyle w:val="PargrafodaLista"/>
-              <w:numPr>
-                <w:ilvl w:val="0"/>
-                <w:numId w:val="18"/>
-              </w:numPr>
-              <w:spacing w:line="240" w:lineRule="auto"/>
+              <w:spacing w:line="240" w:lineRule="auto"/>
+              <w:ind w:left="0"/>
             </w:pPr>
             <w:r>
               <w:t xml:space="preserve">Tela inicial do painel de administrador do sistema Deu Pet </w:t>
@@ -1753,11 +1751,8 @@
           <w:p>
             <w:pPr>
               <w:pStyle w:val="PargrafodaLista"/>
-              <w:numPr>
-                <w:ilvl w:val="0"/>
-                <w:numId w:val="18"/>
-              </w:numPr>
-              <w:spacing w:line="240" w:lineRule="auto"/>
+              <w:spacing w:line="240" w:lineRule="auto"/>
+              <w:ind w:left="0"/>
             </w:pPr>
             <w:r>
               <w:t>Usuário (Administrador) ter cadastro no sistema;</w:t>
@@ -1766,11 +1761,8 @@
           <w:p>
             <w:pPr>
               <w:pStyle w:val="PargrafodaLista"/>
-              <w:numPr>
-                <w:ilvl w:val="0"/>
-                <w:numId w:val="18"/>
-              </w:numPr>
-              <w:spacing w:line="240" w:lineRule="auto"/>
+              <w:spacing w:line="240" w:lineRule="auto"/>
+              <w:ind w:left="0"/>
             </w:pPr>
             <w:r>
               <w:t>Não estar autenticado.</w:t>
@@ -1925,10 +1917,7 @@
               <w:contextualSpacing/>
             </w:pPr>
             <w:r>
-              <w:t>CT0</w:t>
-            </w:r>
-            <w:r>
-              <w:t>2</w:t>
+              <w:t>CT02</w:t>
             </w:r>
           </w:p>
         </w:tc>
@@ -2099,144 +2088,120 @@
           <w:p>
             <w:pPr>
               <w:pStyle w:val="PargrafodaLista"/>
-              <w:numPr>
-                <w:ilvl w:val="0"/>
-                <w:numId w:val="17"/>
-              </w:numPr>
-              <w:spacing w:line="240" w:lineRule="auto"/>
-            </w:pPr>
-            <w:r>
-              <w:t>Nome/Razão Social: Sociedade Protetora dos Animais;</w:t>
+              <w:spacing w:line="240" w:lineRule="auto"/>
+              <w:ind w:left="0"/>
+            </w:pPr>
+            <w:r>
+              <w:t>Nome/Razão Social: Sociedade Protetora dos Animais</w:t>
             </w:r>
           </w:p>
           <w:p>
             <w:pPr>
               <w:pStyle w:val="PargrafodaLista"/>
-              <w:numPr>
-                <w:ilvl w:val="0"/>
-                <w:numId w:val="17"/>
-              </w:numPr>
-              <w:spacing w:line="240" w:lineRule="auto"/>
-            </w:pPr>
-            <w:r>
-              <w:t>Telefone/Celular: (35) 99873-8535;</w:t>
+              <w:spacing w:line="240" w:lineRule="auto"/>
+              <w:ind w:left="0"/>
+            </w:pPr>
+            <w:r>
+              <w:t>Telefone/Celular: (35) 99873-8535</w:t>
             </w:r>
           </w:p>
           <w:p>
             <w:pPr>
               <w:pStyle w:val="PargrafodaLista"/>
-              <w:numPr>
-                <w:ilvl w:val="0"/>
-                <w:numId w:val="17"/>
-              </w:numPr>
-              <w:spacing w:line="240" w:lineRule="auto"/>
-            </w:pPr>
-            <w:r>
-              <w:t>CNPJ: 01.135.356/0001-54;</w:t>
+              <w:spacing w:line="240" w:lineRule="auto"/>
+              <w:ind w:left="0"/>
+            </w:pPr>
+            <w:r>
+              <w:t>CNPJ: 01.135.356/0001-54</w:t>
             </w:r>
           </w:p>
           <w:p>
             <w:pPr>
               <w:pStyle w:val="PargrafodaLista"/>
-              <w:numPr>
-                <w:ilvl w:val="0"/>
-                <w:numId w:val="17"/>
-              </w:numPr>
-              <w:spacing w:line="240" w:lineRule="auto"/>
-            </w:pPr>
-            <w:r>
-              <w:t>CEP: 37540-000;</w:t>
+              <w:spacing w:line="240" w:lineRule="auto"/>
+              <w:ind w:left="0"/>
+            </w:pPr>
+            <w:r>
+              <w:t>CEP: 37540-000</w:t>
             </w:r>
           </w:p>
           <w:p>
             <w:pPr>
               <w:pStyle w:val="PargrafodaLista"/>
-              <w:numPr>
-                <w:ilvl w:val="0"/>
-                <w:numId w:val="17"/>
-              </w:numPr>
-              <w:spacing w:line="240" w:lineRule="auto"/>
-            </w:pPr>
-            <w:r>
-              <w:t>Logradouro: Rua Elisa Ribeiro da Costa;</w:t>
+              <w:spacing w:line="240" w:lineRule="auto"/>
+              <w:ind w:left="0"/>
+            </w:pPr>
+            <w:r>
+              <w:t>Logradouro: Rua Elisa Ribeiro da Costa</w:t>
             </w:r>
           </w:p>
           <w:p>
             <w:pPr>
               <w:pStyle w:val="PargrafodaLista"/>
-              <w:numPr>
-                <w:ilvl w:val="0"/>
-                <w:numId w:val="17"/>
-              </w:numPr>
-              <w:spacing w:line="240" w:lineRule="auto"/>
-            </w:pPr>
-            <w:r>
-              <w:t>Número: 70;</w:t>
+              <w:spacing w:line="240" w:lineRule="auto"/>
+              <w:ind w:left="0"/>
+            </w:pPr>
+            <w:r>
+              <w:t>Número: 70</w:t>
             </w:r>
           </w:p>
           <w:p>
             <w:pPr>
               <w:pStyle w:val="PargrafodaLista"/>
-              <w:numPr>
-                <w:ilvl w:val="0"/>
-                <w:numId w:val="17"/>
-              </w:numPr>
-              <w:spacing w:line="240" w:lineRule="auto"/>
-            </w:pPr>
-            <w:r>
-              <w:t>Município: Santa Rita do Sapucaí;</w:t>
+              <w:spacing w:line="240" w:lineRule="auto"/>
+              <w:ind w:left="0"/>
+            </w:pPr>
+            <w:r>
+              <w:t>Município: Santa Rita do Sapucaí</w:t>
             </w:r>
           </w:p>
           <w:p>
             <w:pPr>
               <w:pStyle w:val="PargrafodaLista"/>
-              <w:numPr>
-                <w:ilvl w:val="0"/>
-                <w:numId w:val="17"/>
-              </w:numPr>
-              <w:spacing w:line="240" w:lineRule="auto"/>
-            </w:pPr>
-            <w:r>
-              <w:t>UF: MG;</w:t>
+              <w:spacing w:line="240" w:lineRule="auto"/>
+              <w:ind w:left="0"/>
+            </w:pPr>
+            <w:r>
+              <w:t>UF: MG</w:t>
             </w:r>
           </w:p>
           <w:p>
             <w:pPr>
               <w:pStyle w:val="PargrafodaLista"/>
-              <w:numPr>
-                <w:ilvl w:val="0"/>
-                <w:numId w:val="17"/>
-              </w:numPr>
-              <w:spacing w:line="240" w:lineRule="auto"/>
-            </w:pPr>
-            <w:r>
-              <w:t>E-mail: socprotanimais@mail.com;</w:t>
+              <w:spacing w:line="240" w:lineRule="auto"/>
+              <w:ind w:left="0"/>
+            </w:pPr>
+            <w:r>
+              <w:t>E-mail: socprotanimais@mail.com</w:t>
             </w:r>
           </w:p>
           <w:p>
             <w:pPr>
               <w:pStyle w:val="PargrafodaLista"/>
-              <w:numPr>
-                <w:ilvl w:val="0"/>
-                <w:numId w:val="17"/>
-              </w:numPr>
-              <w:spacing w:line="240" w:lineRule="auto"/>
-            </w:pPr>
-            <w:r>
-              <w:t>Senha: 123456;</w:t>
+              <w:spacing w:line="240" w:lineRule="auto"/>
+              <w:ind w:left="0"/>
+            </w:pPr>
+            <w:r>
+              <w:t xml:space="preserve">Senha: </w:t>
+            </w:r>
+            <w:r>
+              <w:t>Spa@7122</w:t>
             </w:r>
           </w:p>
           <w:p>
             <w:pPr>
               <w:pStyle w:val="PargrafodaLista"/>
-              <w:numPr>
-                <w:ilvl w:val="0"/>
-                <w:numId w:val="17"/>
-              </w:numPr>
-              <w:spacing w:line="240" w:lineRule="auto"/>
-            </w:pPr>
-            <w:r>
-              <w:t>Confirmar senha: 123456.</w:t>
+              <w:spacing w:line="240" w:lineRule="auto"/>
+              <w:ind w:left="0"/>
+            </w:pPr>
+            <w:r>
+              <w:t xml:space="preserve">Confirmar senha: </w:t>
+            </w:r>
+            <w:r>
+              <w:t xml:space="preserve"> </w:t>
+            </w:r>
+            <w:r>
+              <w:t>Spa@7122</w:t>
             </w:r>
           </w:p>
         </w:tc>
@@ -2269,11 +2234,8 @@
           <w:p>
             <w:pPr>
               <w:pStyle w:val="PargrafodaLista"/>
-              <w:numPr>
-                <w:ilvl w:val="0"/>
-                <w:numId w:val="18"/>
-              </w:numPr>
-              <w:spacing w:line="240" w:lineRule="auto"/>
+              <w:spacing w:line="240" w:lineRule="auto"/>
+              <w:ind w:left="0"/>
             </w:pPr>
             <w:r>
               <w:t xml:space="preserve">Tela </w:t>
@@ -2314,11 +2276,8 @@
           <w:p>
             <w:pPr>
               <w:pStyle w:val="PargrafodaLista"/>
-              <w:numPr>
-                <w:ilvl w:val="0"/>
-                <w:numId w:val="18"/>
-              </w:numPr>
-              <w:spacing w:line="240" w:lineRule="auto"/>
+              <w:spacing w:line="240" w:lineRule="auto"/>
+              <w:ind w:left="0"/>
             </w:pPr>
             <w:r>
               <w:t>Usuário (Administrador) ter cadastro no sistema;</w:t>
@@ -2327,11 +2286,8 @@
           <w:p>
             <w:pPr>
               <w:pStyle w:val="PargrafodaLista"/>
-              <w:numPr>
-                <w:ilvl w:val="0"/>
-                <w:numId w:val="18"/>
-              </w:numPr>
-              <w:spacing w:line="240" w:lineRule="auto"/>
+              <w:spacing w:line="240" w:lineRule="auto"/>
+              <w:ind w:left="0"/>
             </w:pPr>
             <w:r>
               <w:t>E</w:t>
@@ -2346,11 +2302,8 @@
           <w:p>
             <w:pPr>
               <w:pStyle w:val="PargrafodaLista"/>
-              <w:numPr>
-                <w:ilvl w:val="0"/>
-                <w:numId w:val="18"/>
-              </w:numPr>
-              <w:spacing w:line="240" w:lineRule="auto"/>
+              <w:spacing w:line="240" w:lineRule="auto"/>
+              <w:ind w:left="0"/>
             </w:pPr>
             <w:r>
               <w:t>Não existir cadastro prévio com mesmo CPF/CNPJ;</w:t>
@@ -2359,37 +2312,22 @@
           <w:p>
             <w:pPr>
               <w:pStyle w:val="PargrafodaLista"/>
-              <w:numPr>
-                <w:ilvl w:val="0"/>
-                <w:numId w:val="18"/>
-              </w:numPr>
-              <w:spacing w:line="240" w:lineRule="auto"/>
-            </w:pPr>
-            <w:r>
-              <w:t xml:space="preserve">Não existir cadastro prévio com mesmo </w:t>
-            </w:r>
-            <w:r>
-              <w:t>Telefone/Celular</w:t>
-            </w:r>
-            <w:r>
-              <w:t>;</w:t>
+              <w:spacing w:line="240" w:lineRule="auto"/>
+              <w:ind w:left="0"/>
+            </w:pPr>
+            <w:r>
+              <w:t>Não existir cadastro prévio com mesmo Telefone/Celular;</w:t>
             </w:r>
           </w:p>
           <w:p>
             <w:pPr>
               <w:pStyle w:val="PargrafodaLista"/>
               <w:keepNext/>
-              <w:numPr>
-                <w:ilvl w:val="0"/>
-                <w:numId w:val="18"/>
-              </w:numPr>
-              <w:spacing w:line="240" w:lineRule="auto"/>
-            </w:pPr>
-            <w:r>
-              <w:t xml:space="preserve">Não existir cadastro prévio com mesmo </w:t>
-            </w:r>
-            <w:r>
-              <w:t>e-mail de acesso.</w:t>
+              <w:spacing w:line="240" w:lineRule="auto"/>
+              <w:ind w:left="0"/>
+            </w:pPr>
+            <w:r>
+              <w:t>Não existir cadastro prévio com mesmo e-mail de acesso.</w:t>
             </w:r>
           </w:p>
         </w:tc>
@@ -2633,10 +2571,7 @@
               <w:spacing w:line="240" w:lineRule="auto"/>
             </w:pPr>
             <w:r>
-              <w:t>Selecionar a opção</w:t>
-            </w:r>
-            <w:r>
-              <w:t xml:space="preserve"> “Gerenciar Instituições</w:t>
+              <w:t>Selecionar a opção “Gerenciar Instituições</w:t>
             </w:r>
             <w:r>
               <w:t>;</w:t>
@@ -2688,15 +2623,16 @@
           </w:p>
           <w:p>
             <w:pPr>
-              <w:pStyle w:val="PargrafodaLista"/>
-              <w:numPr>
-                <w:ilvl w:val="0"/>
-                <w:numId w:val="17"/>
-              </w:numPr>
-              <w:spacing w:line="240" w:lineRule="auto"/>
-            </w:pPr>
-            <w:r>
-              <w:t>Sem entradas.</w:t>
+              <w:spacing w:line="240" w:lineRule="auto"/>
+              <w:contextualSpacing/>
+            </w:pPr>
+          </w:p>
+          <w:p>
+            <w:pPr>
+              <w:spacing w:line="240" w:lineRule="auto"/>
+            </w:pPr>
+            <w:r>
+              <w:t>Sem entradas</w:t>
             </w:r>
           </w:p>
         </w:tc>
@@ -2729,11 +2665,8 @@
           <w:p>
             <w:pPr>
               <w:pStyle w:val="PargrafodaLista"/>
-              <w:numPr>
-                <w:ilvl w:val="0"/>
-                <w:numId w:val="18"/>
-              </w:numPr>
-              <w:spacing w:line="240" w:lineRule="auto"/>
+              <w:spacing w:line="240" w:lineRule="auto"/>
+              <w:ind w:left="0"/>
             </w:pPr>
             <w:r>
               <w:t xml:space="preserve">Tela </w:t>
@@ -2775,11 +2708,8 @@
           <w:p>
             <w:pPr>
               <w:pStyle w:val="PargrafodaLista"/>
-              <w:numPr>
-                <w:ilvl w:val="0"/>
-                <w:numId w:val="18"/>
-              </w:numPr>
-              <w:spacing w:line="240" w:lineRule="auto"/>
+              <w:spacing w:line="240" w:lineRule="auto"/>
+              <w:ind w:left="0"/>
             </w:pPr>
             <w:r>
               <w:t>Usuário (Administrador) ter cadastro no sistema;</w:t>
@@ -2788,11 +2718,8 @@
           <w:p>
             <w:pPr>
               <w:pStyle w:val="PargrafodaLista"/>
-              <w:numPr>
-                <w:ilvl w:val="0"/>
-                <w:numId w:val="18"/>
-              </w:numPr>
-              <w:spacing w:line="240" w:lineRule="auto"/>
+              <w:spacing w:line="240" w:lineRule="auto"/>
+              <w:ind w:left="0"/>
             </w:pPr>
             <w:r>
               <w:t>E</w:t>
@@ -2808,11 +2735,8 @@
             <w:pPr>
               <w:pStyle w:val="PargrafodaLista"/>
               <w:keepNext/>
-              <w:numPr>
-                <w:ilvl w:val="0"/>
-                <w:numId w:val="18"/>
-              </w:numPr>
-              <w:spacing w:line="240" w:lineRule="auto"/>
+              <w:spacing w:line="240" w:lineRule="auto"/>
+              <w:ind w:left="0"/>
             </w:pPr>
             <w:r>
               <w:t>Possuir pelo menos uma instituição cadastrada.</w:t>
@@ -2830,24 +2754,14 @@
       <w:r>
         <w:t xml:space="preserve">QUADRO </w:t>
       </w:r>
-      <w:r>
-        <w:fldChar w:fldCharType="begin"/>
-      </w:r>
-      <w:r>
-        <w:instrText xml:space="preserve"> SEQ QUADRO \* ARABIC </w:instrText>
-      </w:r>
-      <w:r>
-        <w:fldChar w:fldCharType="separate"/>
-      </w:r>
-      <w:r>
-        <w:rPr>
-          <w:noProof/>
-        </w:rPr>
-        <w:t>5</w:t>
-      </w:r>
-      <w:r>
-        <w:fldChar w:fldCharType="end"/>
-      </w:r>
+      <w:fldSimple w:instr=" SEQ QUADRO \* ARABIC ">
+        <w:r>
+          <w:rPr>
+            <w:noProof/>
+          </w:rPr>
+          <w:t>5</w:t>
+        </w:r>
+      </w:fldSimple>
       <w:r>
         <w:t xml:space="preserve"> - </w:t>
       </w:r>
@@ -3029,10 +2943,7 @@
               <w:spacing w:line="240" w:lineRule="auto"/>
             </w:pPr>
             <w:r>
-              <w:t xml:space="preserve">Expandir a sessão </w:t>
-            </w:r>
-            <w:r>
-              <w:t>“Adoção” do menu lateral</w:t>
+              <w:t>Expandir a sessão “Adoção” do menu lateral</w:t>
             </w:r>
             <w:r>
               <w:t>;</w:t>
@@ -3146,11 +3057,8 @@
           <w:p>
             <w:pPr>
               <w:pStyle w:val="PargrafodaLista"/>
-              <w:numPr>
-                <w:ilvl w:val="0"/>
-                <w:numId w:val="17"/>
-              </w:numPr>
-              <w:spacing w:line="240" w:lineRule="auto"/>
+              <w:spacing w:line="240" w:lineRule="auto"/>
+              <w:ind w:left="0"/>
             </w:pPr>
             <w:r>
               <w:t>Nome</w:t>
@@ -3159,30 +3067,24 @@
               <w:t xml:space="preserve">: </w:t>
             </w:r>
             <w:r>
-              <w:t>Belinha;</w:t>
+              <w:t>Belinha</w:t>
             </w:r>
           </w:p>
           <w:p>
             <w:pPr>
               <w:pStyle w:val="PargrafodaLista"/>
-              <w:numPr>
-                <w:ilvl w:val="0"/>
-                <w:numId w:val="17"/>
-              </w:numPr>
-              <w:spacing w:line="240" w:lineRule="auto"/>
-            </w:pPr>
-            <w:r>
-              <w:t>Tipo: Cachorro;</w:t>
+              <w:spacing w:line="240" w:lineRule="auto"/>
+              <w:ind w:left="0"/>
+            </w:pPr>
+            <w:r>
+              <w:t>Tipo: Cachorro</w:t>
             </w:r>
           </w:p>
           <w:p>
             <w:pPr>
               <w:pStyle w:val="PargrafodaLista"/>
-              <w:numPr>
-                <w:ilvl w:val="0"/>
-                <w:numId w:val="17"/>
-              </w:numPr>
-              <w:spacing w:line="240" w:lineRule="auto"/>
+              <w:spacing w:line="240" w:lineRule="auto"/>
+              <w:ind w:left="0"/>
             </w:pPr>
             <w:r>
               <w:t>Peso</w:t>
@@ -3191,101 +3093,77 @@
               <w:t xml:space="preserve">: </w:t>
             </w:r>
             <w:r>
-              <w:t>5,0;</w:t>
+              <w:t>5,0</w:t>
             </w:r>
           </w:p>
           <w:p>
             <w:pPr>
               <w:pStyle w:val="PargrafodaLista"/>
-              <w:numPr>
-                <w:ilvl w:val="0"/>
-                <w:numId w:val="17"/>
-              </w:numPr>
-              <w:spacing w:line="240" w:lineRule="auto"/>
-            </w:pPr>
-            <w:r>
-              <w:t>Sexo: Fêmea;</w:t>
+              <w:spacing w:line="240" w:lineRule="auto"/>
+              <w:ind w:left="0"/>
+            </w:pPr>
+            <w:r>
+              <w:t>Sexo: Fêmea</w:t>
             </w:r>
           </w:p>
           <w:p>
             <w:pPr>
               <w:pStyle w:val="PargrafodaLista"/>
-              <w:numPr>
-                <w:ilvl w:val="0"/>
-                <w:numId w:val="17"/>
-              </w:numPr>
-              <w:spacing w:line="240" w:lineRule="auto"/>
-            </w:pPr>
-            <w:r>
-              <w:t>Porte: Pequeno;</w:t>
+              <w:spacing w:line="240" w:lineRule="auto"/>
+              <w:ind w:left="0"/>
+            </w:pPr>
+            <w:r>
+              <w:t>Porte: Pequeno</w:t>
             </w:r>
           </w:p>
           <w:p>
             <w:pPr>
               <w:pStyle w:val="PargrafodaLista"/>
-              <w:numPr>
-                <w:ilvl w:val="0"/>
-                <w:numId w:val="17"/>
-              </w:numPr>
-              <w:spacing w:line="240" w:lineRule="auto"/>
-            </w:pPr>
-            <w:r>
-              <w:t>Raça: Não definida;</w:t>
+              <w:spacing w:line="240" w:lineRule="auto"/>
+              <w:ind w:left="0"/>
+            </w:pPr>
+            <w:r>
+              <w:t>Raça: Não definida</w:t>
             </w:r>
           </w:p>
           <w:p>
             <w:pPr>
               <w:pStyle w:val="PargrafodaLista"/>
-              <w:numPr>
-                <w:ilvl w:val="0"/>
-                <w:numId w:val="17"/>
-              </w:numPr>
-              <w:spacing w:line="240" w:lineRule="auto"/>
-            </w:pPr>
-            <w:r>
-              <w:t>Pelagem primária: Caramelo;</w:t>
+              <w:spacing w:line="240" w:lineRule="auto"/>
+              <w:ind w:left="0"/>
+            </w:pPr>
+            <w:r>
+              <w:t>Pelagem primária: Caramelo</w:t>
             </w:r>
           </w:p>
           <w:p>
             <w:pPr>
               <w:pStyle w:val="PargrafodaLista"/>
-              <w:numPr>
-                <w:ilvl w:val="0"/>
-                <w:numId w:val="17"/>
-              </w:numPr>
-              <w:spacing w:line="240" w:lineRule="auto"/>
-            </w:pPr>
-            <w:r>
-              <w:t>Pelagem secundária: Branco;</w:t>
+              <w:spacing w:line="240" w:lineRule="auto"/>
+              <w:ind w:left="0"/>
+            </w:pPr>
+            <w:r>
+              <w:t>Pelagem secundária: Branco</w:t>
             </w:r>
           </w:p>
           <w:p>
             <w:pPr>
               <w:pStyle w:val="PargrafodaLista"/>
-              <w:numPr>
-                <w:ilvl w:val="0"/>
-                <w:numId w:val="17"/>
-              </w:numPr>
-              <w:spacing w:line="240" w:lineRule="auto"/>
-            </w:pPr>
-            <w:r>
-              <w:t>Temperamento: Calma;</w:t>
+              <w:spacing w:line="240" w:lineRule="auto"/>
+              <w:ind w:left="0"/>
+            </w:pPr>
+            <w:r>
+              <w:t>Temperamento: Calma</w:t>
             </w:r>
           </w:p>
           <w:p>
             <w:pPr>
               <w:pStyle w:val="PargrafodaLista"/>
-              <w:numPr>
-                <w:ilvl w:val="0"/>
-                <w:numId w:val="17"/>
-              </w:numPr>
-              <w:spacing w:line="240" w:lineRule="auto"/>
+              <w:spacing w:line="240" w:lineRule="auto"/>
+              <w:ind w:left="0"/>
             </w:pPr>
             <w:r>
               <w:t>Status: Para Adoção</w:t>
-            </w:r>
-            <w:r>
-              <w:t>.</w:t>
             </w:r>
           </w:p>
           <w:p>
@@ -3324,11 +3202,8 @@
           <w:p>
             <w:pPr>
               <w:pStyle w:val="PargrafodaLista"/>
-              <w:numPr>
-                <w:ilvl w:val="0"/>
-                <w:numId w:val="18"/>
-              </w:numPr>
-              <w:spacing w:line="240" w:lineRule="auto"/>
+              <w:spacing w:line="240" w:lineRule="auto"/>
+              <w:ind w:left="0"/>
             </w:pPr>
             <w:r>
               <w:t xml:space="preserve">Tela </w:t>
@@ -3369,11 +3244,8 @@
           <w:p>
             <w:pPr>
               <w:pStyle w:val="PargrafodaLista"/>
-              <w:numPr>
-                <w:ilvl w:val="0"/>
-                <w:numId w:val="18"/>
-              </w:numPr>
-              <w:spacing w:line="240" w:lineRule="auto"/>
+              <w:spacing w:line="240" w:lineRule="auto"/>
+              <w:ind w:left="0"/>
             </w:pPr>
             <w:r>
               <w:t>Usuário (</w:t>
@@ -3388,11 +3260,8 @@
           <w:p>
             <w:pPr>
               <w:pStyle w:val="PargrafodaLista"/>
-              <w:numPr>
-                <w:ilvl w:val="0"/>
-                <w:numId w:val="18"/>
-              </w:numPr>
-              <w:spacing w:line="240" w:lineRule="auto"/>
+              <w:spacing w:line="240" w:lineRule="auto"/>
+              <w:ind w:left="0"/>
             </w:pPr>
             <w:r>
               <w:t>E</w:t>
@@ -3408,11 +3277,8 @@
             <w:pPr>
               <w:pStyle w:val="PargrafodaLista"/>
               <w:keepNext/>
-              <w:numPr>
-                <w:ilvl w:val="0"/>
-                <w:numId w:val="18"/>
-              </w:numPr>
-              <w:spacing w:line="240" w:lineRule="auto"/>
+              <w:spacing w:line="240" w:lineRule="auto"/>
+              <w:ind w:left="0"/>
             </w:pPr>
             <w:r>
               <w:t>Possuir pelo menos um animal cadastro no sistema.</w:t>
@@ -3430,24 +3296,14 @@
       <w:r>
         <w:t xml:space="preserve">QUADRO </w:t>
       </w:r>
-      <w:r>
-        <w:fldChar w:fldCharType="begin"/>
-      </w:r>
-      <w:r>
-        <w:instrText xml:space="preserve"> SEQ QUADRO \* ARABIC </w:instrText>
-      </w:r>
-      <w:r>
-        <w:fldChar w:fldCharType="separate"/>
-      </w:r>
-      <w:r>
-        <w:rPr>
-          <w:noProof/>
-        </w:rPr>
-        <w:t>6</w:t>
-      </w:r>
-      <w:r>
-        <w:fldChar w:fldCharType="end"/>
-      </w:r>
+      <w:fldSimple w:instr=" SEQ QUADRO \* ARABIC ">
+        <w:r>
+          <w:rPr>
+            <w:noProof/>
+          </w:rPr>
+          <w:t>6</w:t>
+        </w:r>
+      </w:fldSimple>
       <w:r>
         <w:t xml:space="preserve"> - </w:t>
       </w:r>
@@ -3504,7 +3360,6 @@
               <w:contextualSpacing/>
             </w:pPr>
             <w:r>
-              <w:lastRenderedPageBreak/>
               <w:t xml:space="preserve">Item: </w:t>
             </w:r>
           </w:p>
@@ -3604,6 +3459,7 @@
               <w:contextualSpacing/>
             </w:pPr>
             <w:r>
+              <w:lastRenderedPageBreak/>
               <w:t>Fluxo de execução:</w:t>
             </w:r>
           </w:p>
@@ -3669,10 +3525,7 @@
               <w:spacing w:line="240" w:lineRule="auto"/>
             </w:pPr>
             <w:r>
-              <w:t>Selecionar o botão</w:t>
-            </w:r>
-            <w:r>
-              <w:t xml:space="preserve"> “Excluir”;</w:t>
+              <w:t>Selecionar o botão “Excluir”;</w:t>
             </w:r>
           </w:p>
           <w:p>
@@ -3738,11 +3591,8 @@
           <w:p>
             <w:pPr>
               <w:pStyle w:val="PargrafodaLista"/>
-              <w:numPr>
-                <w:ilvl w:val="0"/>
-                <w:numId w:val="17"/>
-              </w:numPr>
-              <w:spacing w:line="240" w:lineRule="auto"/>
+              <w:spacing w:line="240" w:lineRule="auto"/>
+              <w:ind w:left="0"/>
             </w:pPr>
             <w:r>
               <w:t>Senha de acesso</w:t>
@@ -3751,10 +3601,13 @@
               <w:t>:</w:t>
             </w:r>
             <w:r>
-              <w:t xml:space="preserve"> 123456.</w:t>
-            </w:r>
-            <w:r>
               <w:t xml:space="preserve"> </w:t>
+            </w:r>
+            <w:r>
+              <w:t xml:space="preserve"> </w:t>
+            </w:r>
+            <w:r>
+              <w:t>Spa@7122</w:t>
             </w:r>
           </w:p>
         </w:tc>
@@ -3787,17 +3640,20 @@
           <w:p>
             <w:pPr>
               <w:pStyle w:val="PargrafodaLista"/>
-              <w:numPr>
-                <w:ilvl w:val="0"/>
-                <w:numId w:val="18"/>
-              </w:numPr>
-              <w:spacing w:line="240" w:lineRule="auto"/>
+              <w:spacing w:line="240" w:lineRule="auto"/>
+              <w:ind w:left="0"/>
             </w:pPr>
             <w:r>
               <w:t xml:space="preserve">Tela </w:t>
             </w:r>
             <w:r>
-              <w:t>de gerencia de animais com dialogo de confirmação de operação de exclusão realizada com sucesso</w:t>
+              <w:t xml:space="preserve">de </w:t>
+            </w:r>
+            <w:r>
+              <w:t>gerência</w:t>
+            </w:r>
+            <w:r>
+              <w:t xml:space="preserve"> de animais com dialogo de confirmação de operação de exclusão realizada com sucesso</w:t>
             </w:r>
             <w:r>
               <w:t>.</w:t>
@@ -3832,11 +3688,8 @@
           <w:p>
             <w:pPr>
               <w:pStyle w:val="PargrafodaLista"/>
-              <w:numPr>
-                <w:ilvl w:val="0"/>
-                <w:numId w:val="18"/>
-              </w:numPr>
-              <w:spacing w:line="240" w:lineRule="auto"/>
+              <w:spacing w:line="240" w:lineRule="auto"/>
+              <w:ind w:left="0"/>
             </w:pPr>
             <w:r>
               <w:t>Usuário (</w:t>
@@ -3851,11 +3704,8 @@
           <w:p>
             <w:pPr>
               <w:pStyle w:val="PargrafodaLista"/>
-              <w:numPr>
-                <w:ilvl w:val="0"/>
-                <w:numId w:val="18"/>
-              </w:numPr>
-              <w:spacing w:line="240" w:lineRule="auto"/>
+              <w:spacing w:line="240" w:lineRule="auto"/>
+              <w:ind w:left="0"/>
             </w:pPr>
             <w:r>
               <w:t>E</w:t>
@@ -3870,11 +3720,8 @@
           <w:p>
             <w:pPr>
               <w:pStyle w:val="PargrafodaLista"/>
-              <w:numPr>
-                <w:ilvl w:val="0"/>
-                <w:numId w:val="18"/>
-              </w:numPr>
-              <w:spacing w:line="240" w:lineRule="auto"/>
+              <w:spacing w:line="240" w:lineRule="auto"/>
+              <w:ind w:left="0"/>
             </w:pPr>
             <w:r>
               <w:t>Possuir pelo menos um animal cadastrado;</w:t>
@@ -3884,11 +3731,8 @@
             <w:pPr>
               <w:pStyle w:val="PargrafodaLista"/>
               <w:keepNext/>
-              <w:numPr>
-                <w:ilvl w:val="0"/>
-                <w:numId w:val="18"/>
-              </w:numPr>
-              <w:spacing w:line="240" w:lineRule="auto"/>
+              <w:spacing w:line="240" w:lineRule="auto"/>
+              <w:ind w:left="0"/>
             </w:pPr>
             <w:r>
               <w:t>Informar senha de acesso correta para validar a ação.</w:t>
@@ -3906,24 +3750,14 @@
       <w:r>
         <w:t xml:space="preserve">QUADRO </w:t>
       </w:r>
-      <w:r>
-        <w:fldChar w:fldCharType="begin"/>
-      </w:r>
-      <w:r>
-        <w:instrText xml:space="preserve"> SEQ QUADRO \* ARABIC </w:instrText>
-      </w:r>
-      <w:r>
-        <w:fldChar w:fldCharType="separate"/>
-      </w:r>
-      <w:r>
-        <w:rPr>
-          <w:noProof/>
-        </w:rPr>
-        <w:t>7</w:t>
-      </w:r>
-      <w:r>
-        <w:fldChar w:fldCharType="end"/>
-      </w:r>
+      <w:fldSimple w:instr=" SEQ QUADRO \* ARABIC ">
+        <w:r>
+          <w:rPr>
+            <w:noProof/>
+          </w:rPr>
+          <w:t>7</w:t>
+        </w:r>
+      </w:fldSimple>
       <w:r>
         <w:t xml:space="preserve"> - </w:t>
       </w:r>
@@ -4105,13 +3939,7 @@
               <w:spacing w:line="240" w:lineRule="auto"/>
             </w:pPr>
             <w:r>
-              <w:t>Expandir a sessão “</w:t>
-            </w:r>
-            <w:r>
-              <w:t>Campanhas</w:t>
-            </w:r>
-            <w:r>
-              <w:t>” do menu lateral;</w:t>
+              <w:t>Expandir a sessão “Campanhas” do menu lateral;</w:t>
             </w:r>
           </w:p>
           <w:p>
@@ -4124,13 +3952,7 @@
               <w:spacing w:line="240" w:lineRule="auto"/>
             </w:pPr>
             <w:r>
-              <w:t xml:space="preserve">Selecionar a opção “Gerenciar </w:t>
-            </w:r>
-            <w:r>
-              <w:t>Campanhas</w:t>
-            </w:r>
-            <w:r>
-              <w:t>;</w:t>
+              <w:t>Selecionar a opção “Gerenciar Campanhas;</w:t>
             </w:r>
           </w:p>
           <w:p>
@@ -4143,13 +3965,7 @@
               <w:spacing w:line="240" w:lineRule="auto"/>
             </w:pPr>
             <w:r>
-              <w:t xml:space="preserve">Selecionar o botão “Editar” referente a </w:t>
-            </w:r>
-            <w:r>
-              <w:t>campanha de bem-estar animal</w:t>
-            </w:r>
-            <w:r>
-              <w:t xml:space="preserve"> escolhida.</w:t>
+              <w:t>Selecionar o botão “Editar” referente a campanha de bem-estar animal escolhida.</w:t>
             </w:r>
           </w:p>
         </w:tc>
@@ -4186,11 +4002,8 @@
           <w:p>
             <w:pPr>
               <w:pStyle w:val="PargrafodaLista"/>
-              <w:numPr>
-                <w:ilvl w:val="0"/>
-                <w:numId w:val="17"/>
-              </w:numPr>
-              <w:spacing w:line="240" w:lineRule="auto"/>
+              <w:spacing w:line="240" w:lineRule="auto"/>
+              <w:ind w:left="0"/>
             </w:pPr>
             <w:r>
               <w:t>Não Possuí entradas.</w:t>
@@ -4226,11 +4039,8 @@
           <w:p>
             <w:pPr>
               <w:pStyle w:val="PargrafodaLista"/>
-              <w:numPr>
-                <w:ilvl w:val="0"/>
-                <w:numId w:val="18"/>
-              </w:numPr>
-              <w:spacing w:line="240" w:lineRule="auto"/>
+              <w:spacing w:line="240" w:lineRule="auto"/>
+              <w:ind w:left="0"/>
             </w:pPr>
             <w:r>
               <w:t xml:space="preserve">Tela </w:t>
@@ -4265,18 +4075,14 @@
               <w:contextualSpacing/>
             </w:pPr>
             <w:r>
-              <w:lastRenderedPageBreak/>
               <w:t xml:space="preserve">Dependência(s): </w:t>
             </w:r>
           </w:p>
           <w:p>
             <w:pPr>
               <w:pStyle w:val="PargrafodaLista"/>
-              <w:numPr>
-                <w:ilvl w:val="0"/>
-                <w:numId w:val="18"/>
-              </w:numPr>
-              <w:spacing w:line="240" w:lineRule="auto"/>
+              <w:spacing w:line="240" w:lineRule="auto"/>
+              <w:ind w:left="0"/>
             </w:pPr>
             <w:r>
               <w:t>Usuário (</w:t>
@@ -4291,11 +4097,8 @@
           <w:p>
             <w:pPr>
               <w:pStyle w:val="PargrafodaLista"/>
-              <w:numPr>
-                <w:ilvl w:val="0"/>
-                <w:numId w:val="18"/>
-              </w:numPr>
-              <w:spacing w:line="240" w:lineRule="auto"/>
+              <w:spacing w:line="240" w:lineRule="auto"/>
+              <w:ind w:left="0"/>
             </w:pPr>
             <w:r>
               <w:t>E</w:t>
@@ -4311,13 +4114,11 @@
             <w:pPr>
               <w:pStyle w:val="PargrafodaLista"/>
               <w:keepNext/>
-              <w:numPr>
-                <w:ilvl w:val="0"/>
-                <w:numId w:val="18"/>
-              </w:numPr>
-              <w:spacing w:line="240" w:lineRule="auto"/>
-            </w:pPr>
-            <w:r>
+              <w:spacing w:line="240" w:lineRule="auto"/>
+              <w:ind w:left="0"/>
+            </w:pPr>
+            <w:r>
+              <w:lastRenderedPageBreak/>
               <w:t>Possuir pelo menos uma campanha de bem-estar animal cadastrada.</w:t>
             </w:r>
           </w:p>
@@ -4331,26 +4132,17 @@
         <w:suppressOverlap/>
       </w:pPr>
       <w:r>
+        <w:lastRenderedPageBreak/>
         <w:t xml:space="preserve">QUADRO </w:t>
       </w:r>
-      <w:r>
-        <w:fldChar w:fldCharType="begin"/>
-      </w:r>
-      <w:r>
-        <w:instrText xml:space="preserve"> SEQ QUADRO \* ARABIC </w:instrText>
-      </w:r>
-      <w:r>
-        <w:fldChar w:fldCharType="separate"/>
-      </w:r>
-      <w:r>
-        <w:rPr>
-          <w:noProof/>
-        </w:rPr>
-        <w:t>8</w:t>
-      </w:r>
-      <w:r>
-        <w:fldChar w:fldCharType="end"/>
-      </w:r>
+      <w:fldSimple w:instr=" SEQ QUADRO \* ARABIC ">
+        <w:r>
+          <w:rPr>
+            <w:noProof/>
+          </w:rPr>
+          <w:t>8</w:t>
+        </w:r>
+      </w:fldSimple>
       <w:r>
         <w:t xml:space="preserve"> - </w:t>
       </w:r>
@@ -4532,13 +4324,7 @@
               <w:spacing w:line="240" w:lineRule="auto"/>
             </w:pPr>
             <w:r>
-              <w:t>Expandir a sessão “</w:t>
-            </w:r>
-            <w:r>
-              <w:t>Campanhas</w:t>
-            </w:r>
-            <w:r>
-              <w:t>” do menu lateral;</w:t>
+              <w:t>Expandir a sessão “Campanhas” do menu lateral;</w:t>
             </w:r>
           </w:p>
           <w:p>
@@ -4551,13 +4337,7 @@
               <w:spacing w:line="240" w:lineRule="auto"/>
             </w:pPr>
             <w:r>
-              <w:t xml:space="preserve">Selecionar a opção “Gerenciar </w:t>
-            </w:r>
-            <w:r>
-              <w:t>campanhas</w:t>
-            </w:r>
-            <w:r>
-              <w:t>”;</w:t>
+              <w:t>Selecionar a opção “Gerenciar campanhas”;</w:t>
             </w:r>
           </w:p>
           <w:p>
@@ -4570,13 +4350,7 @@
               <w:spacing w:line="240" w:lineRule="auto"/>
             </w:pPr>
             <w:r>
-              <w:t>Selecionar</w:t>
-            </w:r>
-            <w:r>
-              <w:t xml:space="preserve"> “Excluir” referente a campanha desejada</w:t>
-            </w:r>
-            <w:r>
-              <w:t>;</w:t>
+              <w:t>Selecionar “Excluir” referente a campanha desejada;</w:t>
             </w:r>
           </w:p>
           <w:p>
@@ -4589,16 +4363,7 @@
               <w:spacing w:line="240" w:lineRule="auto"/>
             </w:pPr>
             <w:r>
-              <w:t>Selecionar o botão “</w:t>
-            </w:r>
-            <w:r>
-              <w:t>Confirmar</w:t>
-            </w:r>
-            <w:r>
-              <w:t>”</w:t>
-            </w:r>
-            <w:r>
-              <w:t xml:space="preserve"> no alerta de confirmação da ação.</w:t>
+              <w:t>Selecionar o botão “Confirmar” no alerta de confirmação da ação.</w:t>
             </w:r>
           </w:p>
         </w:tc>
@@ -4635,11 +4400,8 @@
           <w:p>
             <w:pPr>
               <w:pStyle w:val="PargrafodaLista"/>
-              <w:numPr>
-                <w:ilvl w:val="0"/>
-                <w:numId w:val="17"/>
-              </w:numPr>
-              <w:spacing w:line="240" w:lineRule="auto"/>
+              <w:spacing w:line="240" w:lineRule="auto"/>
+              <w:ind w:left="0"/>
             </w:pPr>
             <w:r>
               <w:t>Sem entrada.</w:t>
@@ -4675,11 +4437,8 @@
           <w:p>
             <w:pPr>
               <w:pStyle w:val="PargrafodaLista"/>
-              <w:numPr>
-                <w:ilvl w:val="0"/>
-                <w:numId w:val="18"/>
-              </w:numPr>
-              <w:spacing w:line="240" w:lineRule="auto"/>
+              <w:spacing w:line="240" w:lineRule="auto"/>
+              <w:ind w:left="0"/>
             </w:pPr>
             <w:r>
               <w:t xml:space="preserve">Tela </w:t>
@@ -4717,11 +4476,8 @@
           <w:p>
             <w:pPr>
               <w:pStyle w:val="PargrafodaLista"/>
-              <w:numPr>
-                <w:ilvl w:val="0"/>
-                <w:numId w:val="18"/>
-              </w:numPr>
-              <w:spacing w:line="240" w:lineRule="auto"/>
+              <w:spacing w:line="240" w:lineRule="auto"/>
+              <w:ind w:left="0"/>
             </w:pPr>
             <w:r>
               <w:t>Usuário (</w:t>
@@ -4736,11 +4492,8 @@
           <w:p>
             <w:pPr>
               <w:pStyle w:val="PargrafodaLista"/>
-              <w:numPr>
-                <w:ilvl w:val="0"/>
-                <w:numId w:val="18"/>
-              </w:numPr>
-              <w:spacing w:line="240" w:lineRule="auto"/>
+              <w:spacing w:line="240" w:lineRule="auto"/>
+              <w:ind w:left="0"/>
             </w:pPr>
             <w:r>
               <w:t>E</w:t>
@@ -4756,11 +4509,8 @@
             <w:pPr>
               <w:pStyle w:val="PargrafodaLista"/>
               <w:keepNext/>
-              <w:numPr>
-                <w:ilvl w:val="0"/>
-                <w:numId w:val="18"/>
-              </w:numPr>
-              <w:spacing w:line="240" w:lineRule="auto"/>
+              <w:spacing w:line="240" w:lineRule="auto"/>
+              <w:ind w:left="0"/>
             </w:pPr>
             <w:r>
               <w:t>Possuir pelo menos uma campanha de bem-estar animal cadastrada.</w:t>
@@ -4778,24 +4528,14 @@
       <w:r>
         <w:t xml:space="preserve">QUADRO </w:t>
       </w:r>
-      <w:r>
-        <w:fldChar w:fldCharType="begin"/>
-      </w:r>
-      <w:r>
-        <w:instrText xml:space="preserve"> SEQ QUADRO \* ARABIC </w:instrText>
-      </w:r>
-      <w:r>
-        <w:fldChar w:fldCharType="separate"/>
-      </w:r>
-      <w:r>
-        <w:rPr>
-          <w:noProof/>
-        </w:rPr>
-        <w:t>9</w:t>
-      </w:r>
-      <w:r>
-        <w:fldChar w:fldCharType="end"/>
-      </w:r>
+      <w:fldSimple w:instr=" SEQ QUADRO \* ARABIC ">
+        <w:r>
+          <w:rPr>
+            <w:noProof/>
+          </w:rPr>
+          <w:t>9</w:t>
+        </w:r>
+      </w:fldSimple>
       <w:r>
         <w:t xml:space="preserve"> - </w:t>
       </w:r>
@@ -5360,7 +5100,6 @@
                 <w:szCs w:val="24"/>
                 <w:highlight w:val="white"/>
               </w:rPr>
-              <w:lastRenderedPageBreak/>
               <w:t>No. Teste:  CT0</w:t>
             </w:r>
             <w:r>
@@ -5581,6 +5320,7 @@
                 <w:sz w:val="24"/>
                 <w:szCs w:val="24"/>
               </w:rPr>
+              <w:lastRenderedPageBreak/>
               <w:t xml:space="preserve">Versão do artefato testado: </w:t>
             </w:r>
             <w:r>
@@ -5726,15 +5466,7 @@
                 <w:sz w:val="24"/>
                 <w:szCs w:val="24"/>
               </w:rPr>
-              <w:t xml:space="preserve"> </w:t>
-            </w:r>
-            <w:r>
-              <w:rPr>
-                <w:rFonts w:ascii="Times New Roman" w:eastAsia="Times New Roman" w:hAnsi="Times New Roman" w:cs="Times New Roman"/>
-                <w:sz w:val="24"/>
-                <w:szCs w:val="24"/>
-              </w:rPr>
-              <w:t>Aprovado</w:t>
+              <w:t xml:space="preserve"> Aprovado</w:t>
             </w:r>
           </w:p>
         </w:tc>
@@ -6162,15 +5894,7 @@
                 <w:sz w:val="24"/>
                 <w:szCs w:val="24"/>
               </w:rPr>
-              <w:t xml:space="preserve">: </w:t>
-            </w:r>
-            <w:r>
-              <w:rPr>
-                <w:rFonts w:ascii="Times New Roman" w:eastAsia="Times New Roman" w:hAnsi="Times New Roman" w:cs="Times New Roman"/>
-                <w:sz w:val="24"/>
-                <w:szCs w:val="24"/>
-              </w:rPr>
-              <w:t>Aprovado</w:t>
+              <w:t>: Aprovado</w:t>
             </w:r>
             <w:r>
               <w:rPr>
@@ -6614,15 +6338,7 @@
                 <w:sz w:val="24"/>
                 <w:szCs w:val="24"/>
               </w:rPr>
-              <w:t xml:space="preserve"> </w:t>
-            </w:r>
-            <w:r>
-              <w:rPr>
-                <w:rFonts w:ascii="Times New Roman" w:eastAsia="Times New Roman" w:hAnsi="Times New Roman" w:cs="Times New Roman"/>
-                <w:sz w:val="24"/>
-                <w:szCs w:val="24"/>
-              </w:rPr>
-              <w:t>Aprovado</w:t>
+              <w:t xml:space="preserve"> Aprovado</w:t>
             </w:r>
           </w:p>
         </w:tc>
@@ -7058,15 +6774,7 @@
                 <w:sz w:val="24"/>
                 <w:szCs w:val="24"/>
               </w:rPr>
-              <w:t xml:space="preserve"> </w:t>
-            </w:r>
-            <w:r>
-              <w:rPr>
-                <w:rFonts w:ascii="Times New Roman" w:eastAsia="Times New Roman" w:hAnsi="Times New Roman" w:cs="Times New Roman"/>
-                <w:sz w:val="24"/>
-                <w:szCs w:val="24"/>
-              </w:rPr>
-              <w:t>Aprovado</w:t>
+              <w:t xml:space="preserve"> Aprovado</w:t>
             </w:r>
           </w:p>
         </w:tc>
@@ -7443,7 +7151,23 @@
                 <w:sz w:val="24"/>
                 <w:szCs w:val="24"/>
               </w:rPr>
-              <w:t>Detalhes da campanha exibido com sucesso.</w:t>
+              <w:t>Detalhes da campanha exibido</w:t>
+            </w:r>
+            <w:r>
+              <w:rPr>
+                <w:rFonts w:ascii="Times New Roman" w:eastAsia="Times New Roman" w:hAnsi="Times New Roman" w:cs="Times New Roman"/>
+                <w:sz w:val="24"/>
+                <w:szCs w:val="24"/>
+              </w:rPr>
+              <w:t>s</w:t>
+            </w:r>
+            <w:r>
+              <w:rPr>
+                <w:rFonts w:ascii="Times New Roman" w:eastAsia="Times New Roman" w:hAnsi="Times New Roman" w:cs="Times New Roman"/>
+                <w:sz w:val="24"/>
+                <w:szCs w:val="24"/>
+              </w:rPr>
+              <w:t xml:space="preserve"> com sucesso.</w:t>
             </w:r>
           </w:p>
         </w:tc>
@@ -7494,7 +7218,6 @@
                 <w:szCs w:val="24"/>
                 <w:highlight w:val="white"/>
               </w:rPr>
-              <w:lastRenderedPageBreak/>
               <w:t>Situação:</w:t>
             </w:r>
             <w:r>
@@ -7503,15 +7226,7 @@
                 <w:sz w:val="24"/>
                 <w:szCs w:val="24"/>
               </w:rPr>
-              <w:t xml:space="preserve"> </w:t>
-            </w:r>
-            <w:r>
-              <w:rPr>
-                <w:rFonts w:ascii="Times New Roman" w:eastAsia="Times New Roman" w:hAnsi="Times New Roman" w:cs="Times New Roman"/>
-                <w:sz w:val="24"/>
-                <w:szCs w:val="24"/>
-              </w:rPr>
-              <w:t>Aprovado</w:t>
+              <w:t xml:space="preserve"> Aprovado</w:t>
             </w:r>
           </w:p>
         </w:tc>
@@ -7582,6 +7297,7 @@
                 <w:szCs w:val="24"/>
                 <w:highlight w:val="white"/>
               </w:rPr>
+              <w:lastRenderedPageBreak/>
               <w:t>No. Teste:  CT0</w:t>
             </w:r>
             <w:r>
@@ -7947,15 +7663,7 @@
                 <w:sz w:val="24"/>
                 <w:szCs w:val="24"/>
               </w:rPr>
-              <w:t xml:space="preserve">: </w:t>
-            </w:r>
-            <w:r>
-              <w:rPr>
-                <w:rFonts w:ascii="Times New Roman" w:eastAsia="Times New Roman" w:hAnsi="Times New Roman" w:cs="Times New Roman"/>
-                <w:sz w:val="24"/>
-                <w:szCs w:val="24"/>
-              </w:rPr>
-              <w:t>Aprovado</w:t>
+              <w:t>: Aprovado</w:t>
             </w:r>
           </w:p>
         </w:tc>
@@ -8502,7 +8210,7 @@
       <w:lvlText w:val="%1."/>
       <w:lvlJc w:val="left"/>
       <w:pPr>
-        <w:ind w:left="1065" w:hanging="360"/>
+        <w:ind w:left="360" w:hanging="360"/>
       </w:pPr>
       <w:rPr>
         <w:rFonts w:hint="default"/>
@@ -8514,7 +8222,7 @@
       <w:lvlText w:val="%2."/>
       <w:lvlJc w:val="left"/>
       <w:pPr>
-        <w:ind w:left="1785" w:hanging="360"/>
+        <w:ind w:left="1080" w:hanging="360"/>
       </w:pPr>
     </w:lvl>
     <w:lvl w:ilvl="2" w:tplc="FFFFFFFF" w:tentative="1">
@@ -8523,7 +8231,7 @@
       <w:lvlText w:val="%3."/>
       <w:lvlJc w:val="right"/>
       <w:pPr>
-        <w:ind w:left="2505" w:hanging="180"/>
+        <w:ind w:left="1800" w:hanging="180"/>
       </w:pPr>
     </w:lvl>
     <w:lvl w:ilvl="3" w:tplc="FFFFFFFF" w:tentative="1">
@@ -8532,7 +8240,7 @@
       <w:lvlText w:val="%4."/>
       <w:lvlJc w:val="left"/>
       <w:pPr>
-        <w:ind w:left="3225" w:hanging="360"/>
+        <w:ind w:left="2520" w:hanging="360"/>
       </w:pPr>
     </w:lvl>
     <w:lvl w:ilvl="4" w:tplc="FFFFFFFF" w:tentative="1">
@@ -8541,7 +8249,7 @@
       <w:lvlText w:val="%5."/>
       <w:lvlJc w:val="left"/>
       <w:pPr>
-        <w:ind w:left="3945" w:hanging="360"/>
+        <w:ind w:left="3240" w:hanging="360"/>
       </w:pPr>
     </w:lvl>
     <w:lvl w:ilvl="5" w:tplc="FFFFFFFF" w:tentative="1">
@@ -8550,7 +8258,7 @@
       <w:lvlText w:val="%6."/>
       <w:lvlJc w:val="right"/>
       <w:pPr>
-        <w:ind w:left="4665" w:hanging="180"/>
+        <w:ind w:left="3960" w:hanging="180"/>
       </w:pPr>
     </w:lvl>
     <w:lvl w:ilvl="6" w:tplc="FFFFFFFF" w:tentative="1">
@@ -8559,7 +8267,7 @@
       <w:lvlText w:val="%7."/>
       <w:lvlJc w:val="left"/>
       <w:pPr>
-        <w:ind w:left="5385" w:hanging="360"/>
+        <w:ind w:left="4680" w:hanging="360"/>
       </w:pPr>
     </w:lvl>
     <w:lvl w:ilvl="7" w:tplc="FFFFFFFF" w:tentative="1">
@@ -8568,7 +8276,7 @@
       <w:lvlText w:val="%8."/>
       <w:lvlJc w:val="left"/>
       <w:pPr>
-        <w:ind w:left="6105" w:hanging="360"/>
+        <w:ind w:left="5400" w:hanging="360"/>
       </w:pPr>
     </w:lvl>
     <w:lvl w:ilvl="8" w:tplc="FFFFFFFF" w:tentative="1">
@@ -8577,7 +8285,7 @@
       <w:lvlText w:val="%9."/>
       <w:lvlJc w:val="right"/>
       <w:pPr>
-        <w:ind w:left="6825" w:hanging="180"/>
+        <w:ind w:left="6120" w:hanging="180"/>
       </w:pPr>
     </w:lvl>
   </w:abstractNum>
@@ -8591,7 +8299,7 @@
       <w:lvlText w:val="%1."/>
       <w:lvlJc w:val="left"/>
       <w:pPr>
-        <w:ind w:left="1065" w:hanging="360"/>
+        <w:ind w:left="360" w:hanging="360"/>
       </w:pPr>
       <w:rPr>
         <w:rFonts w:hint="default"/>
@@ -8603,7 +8311,7 @@
       <w:lvlText w:val="%2."/>
       <w:lvlJc w:val="left"/>
       <w:pPr>
-        <w:ind w:left="1785" w:hanging="360"/>
+        <w:ind w:left="1080" w:hanging="360"/>
       </w:pPr>
     </w:lvl>
     <w:lvl w:ilvl="2" w:tplc="FFFFFFFF" w:tentative="1">
@@ -8612,7 +8320,7 @@
       <w:lvlText w:val="%3."/>
       <w:lvlJc w:val="right"/>
       <w:pPr>
-        <w:ind w:left="2505" w:hanging="180"/>
+        <w:ind w:left="1800" w:hanging="180"/>
       </w:pPr>
     </w:lvl>
     <w:lvl w:ilvl="3" w:tplc="FFFFFFFF" w:tentative="1">
@@ -8621,7 +8329,7 @@
       <w:lvlText w:val="%4."/>
       <w:lvlJc w:val="left"/>
       <w:pPr>
-        <w:ind w:left="3225" w:hanging="360"/>
+        <w:ind w:left="2520" w:hanging="360"/>
       </w:pPr>
     </w:lvl>
     <w:lvl w:ilvl="4" w:tplc="FFFFFFFF" w:tentative="1">
@@ -8630,7 +8338,7 @@
       <w:lvlText w:val="%5."/>
       <w:lvlJc w:val="left"/>
       <w:pPr>
-        <w:ind w:left="3945" w:hanging="360"/>
+        <w:ind w:left="3240" w:hanging="360"/>
       </w:pPr>
     </w:lvl>
     <w:lvl w:ilvl="5" w:tplc="FFFFFFFF" w:tentative="1">
@@ -8639,7 +8347,7 @@
       <w:lvlText w:val="%6."/>
       <w:lvlJc w:val="right"/>
       <w:pPr>
-        <w:ind w:left="4665" w:hanging="180"/>
+        <w:ind w:left="3960" w:hanging="180"/>
       </w:pPr>
     </w:lvl>
     <w:lvl w:ilvl="6" w:tplc="FFFFFFFF" w:tentative="1">
@@ -8648,7 +8356,7 @@
       <w:lvlText w:val="%7."/>
       <w:lvlJc w:val="left"/>
       <w:pPr>
-        <w:ind w:left="5385" w:hanging="360"/>
+        <w:ind w:left="4680" w:hanging="360"/>
       </w:pPr>
     </w:lvl>
     <w:lvl w:ilvl="7" w:tplc="FFFFFFFF" w:tentative="1">
@@ -8657,7 +8365,7 @@
       <w:lvlText w:val="%8."/>
       <w:lvlJc w:val="left"/>
       <w:pPr>
-        <w:ind w:left="6105" w:hanging="360"/>
+        <w:ind w:left="5400" w:hanging="360"/>
       </w:pPr>
     </w:lvl>
     <w:lvl w:ilvl="8" w:tplc="FFFFFFFF" w:tentative="1">
@@ -8666,7 +8374,7 @@
       <w:lvlText w:val="%9."/>
       <w:lvlJc w:val="right"/>
       <w:pPr>
-        <w:ind w:left="6825" w:hanging="180"/>
+        <w:ind w:left="6120" w:hanging="180"/>
       </w:pPr>
     </w:lvl>
   </w:abstractNum>
@@ -8936,7 +8644,7 @@
       <w:lvlText w:val="%1."/>
       <w:lvlJc w:val="left"/>
       <w:pPr>
-        <w:ind w:left="1065" w:hanging="360"/>
+        <w:ind w:left="360" w:hanging="360"/>
       </w:pPr>
       <w:rPr>
         <w:rFonts w:hint="default"/>
@@ -8948,7 +8656,7 @@
       <w:lvlText w:val="%2."/>
       <w:lvlJc w:val="left"/>
       <w:pPr>
-        <w:ind w:left="1785" w:hanging="360"/>
+        <w:ind w:left="1080" w:hanging="360"/>
       </w:pPr>
     </w:lvl>
     <w:lvl w:ilvl="2" w:tplc="0416001B" w:tentative="1">
@@ -8957,7 +8665,7 @@
       <w:lvlText w:val="%3."/>
       <w:lvlJc w:val="right"/>
       <w:pPr>
-        <w:ind w:left="2505" w:hanging="180"/>
+        <w:ind w:left="1800" w:hanging="180"/>
       </w:pPr>
     </w:lvl>
     <w:lvl w:ilvl="3" w:tplc="0416000F" w:tentative="1">
@@ -8966,7 +8674,7 @@
       <w:lvlText w:val="%4."/>
       <w:lvlJc w:val="left"/>
       <w:pPr>
-        <w:ind w:left="3225" w:hanging="360"/>
+        <w:ind w:left="2520" w:hanging="360"/>
       </w:pPr>
     </w:lvl>
     <w:lvl w:ilvl="4" w:tplc="04160019" w:tentative="1">
@@ -8975,7 +8683,7 @@
       <w:lvlText w:val="%5."/>
       <w:lvlJc w:val="left"/>
       <w:pPr>
-        <w:ind w:left="3945" w:hanging="360"/>
+        <w:ind w:left="3240" w:hanging="360"/>
       </w:pPr>
     </w:lvl>
     <w:lvl w:ilvl="5" w:tplc="0416001B" w:tentative="1">
@@ -8984,7 +8692,7 @@
       <w:lvlText w:val="%6."/>
       <w:lvlJc w:val="right"/>
       <w:pPr>
-        <w:ind w:left="4665" w:hanging="180"/>
+        <w:ind w:left="3960" w:hanging="180"/>
       </w:pPr>
     </w:lvl>
     <w:lvl w:ilvl="6" w:tplc="0416000F" w:tentative="1">
@@ -8993,7 +8701,7 @@
       <w:lvlText w:val="%7."/>
       <w:lvlJc w:val="left"/>
       <w:pPr>
-        <w:ind w:left="5385" w:hanging="360"/>
+        <w:ind w:left="4680" w:hanging="360"/>
       </w:pPr>
     </w:lvl>
     <w:lvl w:ilvl="7" w:tplc="04160019" w:tentative="1">
@@ -9002,7 +8710,7 @@
       <w:lvlText w:val="%8."/>
       <w:lvlJc w:val="left"/>
       <w:pPr>
-        <w:ind w:left="6105" w:hanging="360"/>
+        <w:ind w:left="5400" w:hanging="360"/>
       </w:pPr>
     </w:lvl>
     <w:lvl w:ilvl="8" w:tplc="0416001B" w:tentative="1">
@@ -9011,7 +8719,7 @@
       <w:lvlText w:val="%9."/>
       <w:lvlJc w:val="right"/>
       <w:pPr>
-        <w:ind w:left="6825" w:hanging="180"/>
+        <w:ind w:left="6120" w:hanging="180"/>
       </w:pPr>
     </w:lvl>
   </w:abstractNum>
@@ -9305,7 +9013,7 @@
       <w:lvlText w:val="%1."/>
       <w:lvlJc w:val="left"/>
       <w:pPr>
-        <w:ind w:left="1065" w:hanging="360"/>
+        <w:ind w:left="360" w:hanging="360"/>
       </w:pPr>
       <w:rPr>
         <w:rFonts w:hint="default"/>
@@ -9317,7 +9025,7 @@
       <w:lvlText w:val="%2."/>
       <w:lvlJc w:val="left"/>
       <w:pPr>
-        <w:ind w:left="1785" w:hanging="360"/>
+        <w:ind w:left="1080" w:hanging="360"/>
       </w:pPr>
     </w:lvl>
     <w:lvl w:ilvl="2" w:tplc="FFFFFFFF" w:tentative="1">
@@ -9326,7 +9034,7 @@
       <w:lvlText w:val="%3."/>
       <w:lvlJc w:val="right"/>
       <w:pPr>
-        <w:ind w:left="2505" w:hanging="180"/>
+        <w:ind w:left="1800" w:hanging="180"/>
       </w:pPr>
     </w:lvl>
     <w:lvl w:ilvl="3" w:tplc="FFFFFFFF" w:tentative="1">
@@ -9335,7 +9043,7 @@
       <w:lvlText w:val="%4."/>
       <w:lvlJc w:val="left"/>
       <w:pPr>
-        <w:ind w:left="3225" w:hanging="360"/>
+        <w:ind w:left="2520" w:hanging="360"/>
       </w:pPr>
     </w:lvl>
     <w:lvl w:ilvl="4" w:tplc="FFFFFFFF" w:tentative="1">
@@ -9344,7 +9052,7 @@
       <w:lvlText w:val="%5."/>
       <w:lvlJc w:val="left"/>
       <w:pPr>
-        <w:ind w:left="3945" w:hanging="360"/>
+        <w:ind w:left="3240" w:hanging="360"/>
       </w:pPr>
     </w:lvl>
     <w:lvl w:ilvl="5" w:tplc="FFFFFFFF" w:tentative="1">
@@ -9353,7 +9061,7 @@
       <w:lvlText w:val="%6."/>
       <w:lvlJc w:val="right"/>
       <w:pPr>
-        <w:ind w:left="4665" w:hanging="180"/>
+        <w:ind w:left="3960" w:hanging="180"/>
       </w:pPr>
     </w:lvl>
     <w:lvl w:ilvl="6" w:tplc="FFFFFFFF" w:tentative="1">
@@ -9362,7 +9070,7 @@
       <w:lvlText w:val="%7."/>
       <w:lvlJc w:val="left"/>
       <w:pPr>
-        <w:ind w:left="5385" w:hanging="360"/>
+        <w:ind w:left="4680" w:hanging="360"/>
       </w:pPr>
     </w:lvl>
     <w:lvl w:ilvl="7" w:tplc="FFFFFFFF" w:tentative="1">
@@ -9371,7 +9079,7 @@
       <w:lvlText w:val="%8."/>
       <w:lvlJc w:val="left"/>
       <w:pPr>
-        <w:ind w:left="6105" w:hanging="360"/>
+        <w:ind w:left="5400" w:hanging="360"/>
       </w:pPr>
     </w:lvl>
     <w:lvl w:ilvl="8" w:tplc="FFFFFFFF" w:tentative="1">
@@ -9380,7 +9088,7 @@
       <w:lvlText w:val="%9."/>
       <w:lvlJc w:val="right"/>
       <w:pPr>
-        <w:ind w:left="6825" w:hanging="180"/>
+        <w:ind w:left="6120" w:hanging="180"/>
       </w:pPr>
     </w:lvl>
   </w:abstractNum>
@@ -10241,7 +9949,7 @@
       <w:lvlText w:val="%1."/>
       <w:lvlJc w:val="left"/>
       <w:pPr>
-        <w:ind w:left="1065" w:hanging="360"/>
+        <w:ind w:left="360" w:hanging="360"/>
       </w:pPr>
       <w:rPr>
         <w:rFonts w:hint="default"/>
@@ -10253,7 +9961,7 @@
       <w:lvlText w:val="%2."/>
       <w:lvlJc w:val="left"/>
       <w:pPr>
-        <w:ind w:left="1785" w:hanging="360"/>
+        <w:ind w:left="1080" w:hanging="360"/>
       </w:pPr>
     </w:lvl>
     <w:lvl w:ilvl="2" w:tplc="FFFFFFFF" w:tentative="1">
@@ -10262,7 +9970,7 @@
       <w:lvlText w:val="%3."/>
       <w:lvlJc w:val="right"/>
       <w:pPr>
-        <w:ind w:left="2505" w:hanging="180"/>
+        <w:ind w:left="1800" w:hanging="180"/>
       </w:pPr>
     </w:lvl>
     <w:lvl w:ilvl="3" w:tplc="FFFFFFFF" w:tentative="1">
@@ -10271,7 +9979,7 @@
       <w:lvlText w:val="%4."/>
       <w:lvlJc w:val="left"/>
       <w:pPr>
-        <w:ind w:left="3225" w:hanging="360"/>
+        <w:ind w:left="2520" w:hanging="360"/>
       </w:pPr>
     </w:lvl>
     <w:lvl w:ilvl="4" w:tplc="FFFFFFFF" w:tentative="1">
@@ -10280,7 +9988,7 @@
       <w:lvlText w:val="%5."/>
       <w:lvlJc w:val="left"/>
       <w:pPr>
-        <w:ind w:left="3945" w:hanging="360"/>
+        <w:ind w:left="3240" w:hanging="360"/>
       </w:pPr>
     </w:lvl>
     <w:lvl w:ilvl="5" w:tplc="FFFFFFFF" w:tentative="1">
@@ -10289,7 +9997,7 @@
       <w:lvlText w:val="%6."/>
       <w:lvlJc w:val="right"/>
       <w:pPr>
-        <w:ind w:left="4665" w:hanging="180"/>
+        <w:ind w:left="3960" w:hanging="180"/>
       </w:pPr>
     </w:lvl>
     <w:lvl w:ilvl="6" w:tplc="FFFFFFFF" w:tentative="1">
@@ -10298,7 +10006,7 @@
       <w:lvlText w:val="%7."/>
       <w:lvlJc w:val="left"/>
       <w:pPr>
-        <w:ind w:left="5385" w:hanging="360"/>
+        <w:ind w:left="4680" w:hanging="360"/>
       </w:pPr>
     </w:lvl>
     <w:lvl w:ilvl="7" w:tplc="FFFFFFFF" w:tentative="1">
@@ -10307,7 +10015,7 @@
       <w:lvlText w:val="%8."/>
       <w:lvlJc w:val="left"/>
       <w:pPr>
-        <w:ind w:left="6105" w:hanging="360"/>
+        <w:ind w:left="5400" w:hanging="360"/>
       </w:pPr>
     </w:lvl>
     <w:lvl w:ilvl="8" w:tplc="FFFFFFFF" w:tentative="1">
@@ -10316,7 +10024,7 @@
       <w:lvlText w:val="%9."/>
       <w:lvlJc w:val="right"/>
       <w:pPr>
-        <w:ind w:left="6825" w:hanging="180"/>
+        <w:ind w:left="6120" w:hanging="180"/>
       </w:pPr>
     </w:lvl>
   </w:abstractNum>
@@ -10330,7 +10038,7 @@
       <w:lvlText w:val="%1."/>
       <w:lvlJc w:val="left"/>
       <w:pPr>
-        <w:ind w:left="1065" w:hanging="360"/>
+        <w:ind w:left="360" w:hanging="360"/>
       </w:pPr>
       <w:rPr>
         <w:rFonts w:hint="default"/>
@@ -10342,7 +10050,7 @@
       <w:lvlText w:val="%2."/>
       <w:lvlJc w:val="left"/>
       <w:pPr>
-        <w:ind w:left="1785" w:hanging="360"/>
+        <w:ind w:left="1080" w:hanging="360"/>
       </w:pPr>
     </w:lvl>
     <w:lvl w:ilvl="2" w:tplc="FFFFFFFF" w:tentative="1">
@@ -10351,7 +10059,7 @@
       <w:lvlText w:val="%3."/>
       <w:lvlJc w:val="right"/>
       <w:pPr>
-        <w:ind w:left="2505" w:hanging="180"/>
+        <w:ind w:left="1800" w:hanging="180"/>
       </w:pPr>
     </w:lvl>
     <w:lvl w:ilvl="3" w:tplc="FFFFFFFF" w:tentative="1">
@@ -10360,7 +10068,7 @@
       <w:lvlText w:val="%4."/>
       <w:lvlJc w:val="left"/>
       <w:pPr>
-        <w:ind w:left="3225" w:hanging="360"/>
+        <w:ind w:left="2520" w:hanging="360"/>
       </w:pPr>
     </w:lvl>
     <w:lvl w:ilvl="4" w:tplc="FFFFFFFF" w:tentative="1">
@@ -10369,7 +10077,7 @@
       <w:lvlText w:val="%5."/>
       <w:lvlJc w:val="left"/>
       <w:pPr>
-        <w:ind w:left="3945" w:hanging="360"/>
+        <w:ind w:left="3240" w:hanging="360"/>
       </w:pPr>
     </w:lvl>
     <w:lvl w:ilvl="5" w:tplc="FFFFFFFF" w:tentative="1">
@@ -10378,7 +10086,7 @@
       <w:lvlText w:val="%6."/>
       <w:lvlJc w:val="right"/>
       <w:pPr>
-        <w:ind w:left="4665" w:hanging="180"/>
+        <w:ind w:left="3960" w:hanging="180"/>
       </w:pPr>
     </w:lvl>
     <w:lvl w:ilvl="6" w:tplc="FFFFFFFF" w:tentative="1">
@@ -10387,7 +10095,7 @@
       <w:lvlText w:val="%7."/>
       <w:lvlJc w:val="left"/>
       <w:pPr>
-        <w:ind w:left="5385" w:hanging="360"/>
+        <w:ind w:left="4680" w:hanging="360"/>
       </w:pPr>
     </w:lvl>
     <w:lvl w:ilvl="7" w:tplc="FFFFFFFF" w:tentative="1">
@@ -10396,7 +10104,7 @@
       <w:lvlText w:val="%8."/>
       <w:lvlJc w:val="left"/>
       <w:pPr>
-        <w:ind w:left="6105" w:hanging="360"/>
+        <w:ind w:left="5400" w:hanging="360"/>
       </w:pPr>
     </w:lvl>
     <w:lvl w:ilvl="8" w:tplc="FFFFFFFF" w:tentative="1">
@@ -10405,7 +10113,7 @@
       <w:lvlText w:val="%9."/>
       <w:lvlJc w:val="right"/>
       <w:pPr>
-        <w:ind w:left="6825" w:hanging="180"/>
+        <w:ind w:left="6120" w:hanging="180"/>
       </w:pPr>
     </w:lvl>
   </w:abstractNum>
@@ -10675,7 +10383,7 @@
       <w:lvlText w:val="%1."/>
       <w:lvlJc w:val="left"/>
       <w:pPr>
-        <w:ind w:left="1065" w:hanging="360"/>
+        <w:ind w:left="360" w:hanging="360"/>
       </w:pPr>
       <w:rPr>
         <w:rFonts w:hint="default"/>
@@ -10687,7 +10395,7 @@
       <w:lvlText w:val="%2."/>
       <w:lvlJc w:val="left"/>
       <w:pPr>
-        <w:ind w:left="1785" w:hanging="360"/>
+        <w:ind w:left="1080" w:hanging="360"/>
       </w:pPr>
     </w:lvl>
     <w:lvl w:ilvl="2" w:tplc="FFFFFFFF" w:tentative="1">
@@ -10696,7 +10404,7 @@
       <w:lvlText w:val="%3."/>
       <w:lvlJc w:val="right"/>
       <w:pPr>
-        <w:ind w:left="2505" w:hanging="180"/>
+        <w:ind w:left="1800" w:hanging="180"/>
       </w:pPr>
     </w:lvl>
     <w:lvl w:ilvl="3" w:tplc="FFFFFFFF" w:tentative="1">
@@ -10705,7 +10413,7 @@
       <w:lvlText w:val="%4."/>
       <w:lvlJc w:val="left"/>
       <w:pPr>
-        <w:ind w:left="3225" w:hanging="360"/>
+        <w:ind w:left="2520" w:hanging="360"/>
       </w:pPr>
     </w:lvl>
     <w:lvl w:ilvl="4" w:tplc="FFFFFFFF" w:tentative="1">
@@ -10714,7 +10422,7 @@
       <w:lvlText w:val="%5."/>
       <w:lvlJc w:val="left"/>
       <w:pPr>
-        <w:ind w:left="3945" w:hanging="360"/>
+        <w:ind w:left="3240" w:hanging="360"/>
       </w:pPr>
     </w:lvl>
     <w:lvl w:ilvl="5" w:tplc="FFFFFFFF" w:tentative="1">
@@ -10723,7 +10431,7 @@
       <w:lvlText w:val="%6."/>
       <w:lvlJc w:val="right"/>
       <w:pPr>
-        <w:ind w:left="4665" w:hanging="180"/>
+        <w:ind w:left="3960" w:hanging="180"/>
       </w:pPr>
     </w:lvl>
     <w:lvl w:ilvl="6" w:tplc="FFFFFFFF" w:tentative="1">
@@ -10732,7 +10440,7 @@
       <w:lvlText w:val="%7."/>
       <w:lvlJc w:val="left"/>
       <w:pPr>
-        <w:ind w:left="5385" w:hanging="360"/>
+        <w:ind w:left="4680" w:hanging="360"/>
       </w:pPr>
     </w:lvl>
     <w:lvl w:ilvl="7" w:tplc="FFFFFFFF" w:tentative="1">
@@ -10741,7 +10449,7 @@
       <w:lvlText w:val="%8."/>
       <w:lvlJc w:val="left"/>
       <w:pPr>
-        <w:ind w:left="6105" w:hanging="360"/>
+        <w:ind w:left="5400" w:hanging="360"/>
       </w:pPr>
     </w:lvl>
     <w:lvl w:ilvl="8" w:tplc="FFFFFFFF" w:tentative="1">
@@ -10750,7 +10458,7 @@
       <w:lvlText w:val="%9."/>
       <w:lvlJc w:val="right"/>
       <w:pPr>
-        <w:ind w:left="6825" w:hanging="180"/>
+        <w:ind w:left="6120" w:hanging="180"/>
       </w:pPr>
     </w:lvl>
   </w:abstractNum>
@@ -10968,6 +10676,7 @@
     <w:lsdException w:name="HTML Sample" w:semiHidden="1" w:unhideWhenUsed="1"/>
     <w:lsdException w:name="HTML Typewriter" w:semiHidden="1" w:unhideWhenUsed="1"/>
     <w:lsdException w:name="HTML Variable" w:semiHidden="1" w:unhideWhenUsed="1"/>
+    <w:lsdException w:name="Normal Table" w:semiHidden="1" w:unhideWhenUsed="1"/>
     <w:lsdException w:name="annotation subject" w:semiHidden="1" w:unhideWhenUsed="1"/>
     <w:lsdException w:name="No List" w:semiHidden="1" w:unhideWhenUsed="1"/>
     <w:lsdException w:name="Outline List 1" w:semiHidden="1" w:unhideWhenUsed="1"/>
@@ -11010,8 +10719,11 @@
     <w:lsdException w:name="Table Contemporary" w:semiHidden="1" w:unhideWhenUsed="1"/>
     <w:lsdException w:name="Table Elegant" w:semiHidden="1" w:unhideWhenUsed="1"/>
     <w:lsdException w:name="Table Professional" w:semiHidden="1" w:unhideWhenUsed="1"/>
+    <w:lsdException w:name="Table Subtle 1" w:semiHidden="1" w:unhideWhenUsed="1"/>
     <w:lsdException w:name="Table Subtle 2" w:semiHidden="1" w:unhideWhenUsed="1"/>
     <w:lsdException w:name="Table Web 1" w:semiHidden="1" w:unhideWhenUsed="1"/>
+    <w:lsdException w:name="Table Web 2" w:semiHidden="1" w:unhideWhenUsed="1"/>
+    <w:lsdException w:name="Table Web 3" w:semiHidden="1" w:unhideWhenUsed="1"/>
     <w:lsdException w:name="Balloon Text" w:semiHidden="1" w:unhideWhenUsed="1"/>
     <w:lsdException w:name="Table Grid" w:uiPriority="59"/>
     <w:lsdException w:name="Table Theme" w:semiHidden="1" w:unhideWhenUsed="1"/>

</xml_diff>